<commit_message>
Update seq diagram report
</commit_message>
<xml_diff>
--- a/SE3/lafuta-시퀀스다이어그램.docx
+++ b/SE3/lafuta-시퀀스다이어그램.docx
@@ -114,7 +114,6 @@
         <w:pStyle w:val="ab"/>
         <w:spacing w:after="360"/>
         <w:rPr>
-          <w:rFonts w:hint="eastAsia"/>
           <w:spacing w:val="0"/>
           <w:sz w:val="40"/>
         </w:rPr>
@@ -444,7 +443,6 @@
           <w:p>
             <w:pPr>
               <w:rPr>
-                <w:rFonts w:hint="eastAsia"/>
                 <w:spacing w:val="-20"/>
               </w:rPr>
             </w:pPr>
@@ -478,7 +476,6 @@
           <w:p>
             <w:pPr>
               <w:rPr>
-                <w:rFonts w:hint="eastAsia"/>
                 <w:spacing w:val="-20"/>
               </w:rPr>
             </w:pPr>
@@ -1565,8 +1562,8 @@
             <v:path o:extrusionok="f" gradientshapeok="t" o:connecttype="rect"/>
             <o:lock v:ext="edit" aspectratio="t"/>
           </v:shapetype>
-          <v:shape id="그림 1" o:spid="_x0000_i1026" type="#_x0000_t75" alt="텍스트, 지도이(가) 표시된 사진&#10;&#10;자동 생성된 설명" style="width:294pt;height:178.5pt;flip:y;visibility:visible;mso-wrap-style:square">
-            <v:imagedata r:id="rId10" o:title="텍스트, 지도이(가) 표시된 사진&#10;&#10;자동 생성된 설명"/>
+          <v:shape id="그림 1" o:spid="_x0000_i1025" type="#_x0000_t75" alt="텍스트, 지도이(가) 표시된 사진&#13;&#10;&#13;&#10;자동 생성된 설명" style="width:294.85pt;height:178.3pt;flip:y;visibility:visible;mso-wrap-style:square;mso-width-percent:0;mso-height-percent:0;mso-width-percent:0;mso-height-percent:0">
+            <v:imagedata r:id="rId10" o:title="텍스트, 지도이(가) 표시된 사진&#13;&#10;&#13;&#10;자동 생성된 설명"/>
           </v:shape>
         </w:pict>
       </w:r>
@@ -2172,19 +2169,36 @@
       </w:pPr>
       <w:bookmarkStart w:id="11" w:name="_Toc451549498"/>
       <w:r>
-        <w:rPr>
-          <w:rFonts w:hint="eastAsia"/>
-        </w:rPr>
-        <w:t>AMSM_REQ_Monitoring_N001 (SubscribeESEStatus)</w:t>
+        <w:t>Lafuta_</w:t>
+      </w:r>
+      <w:r>
+        <w:t>Main</w:t>
+      </w:r>
+      <w:r>
+        <w:rPr>
+          <w:rFonts w:hint="eastAsia"/>
+        </w:rPr>
+        <w:t xml:space="preserve"> (</w:t>
+      </w:r>
+      <w:r>
+        <w:t>Translate</w:t>
+      </w:r>
+      <w:r>
+        <w:rPr>
+          <w:rFonts w:hint="eastAsia"/>
+        </w:rPr>
+        <w:t>)</w:t>
       </w:r>
       <w:bookmarkEnd w:id="11"/>
     </w:p>
     <w:p>
-      <w:r>
-        <w:rPr>
-          <w:rFonts w:hint="eastAsia"/>
-        </w:rPr>
-        <w:t>AMSM_REQ_Monitoring_N001</w:t>
+      <w:pPr>
+        <w:rPr>
+          <w:rFonts w:hint="eastAsia"/>
+        </w:rPr>
+      </w:pPr>
+      <w:r>
+        <w:t>Lafuta_Main</w:t>
       </w:r>
       <w:r>
         <w:rPr>
@@ -2196,25 +2210,13 @@
         <w:rPr>
           <w:rFonts w:hint="eastAsia"/>
         </w:rPr>
-        <w:t xml:space="preserve"> ESE</w:t>
-      </w:r>
-      <w:r>
-        <w:rPr>
-          <w:rFonts w:hint="eastAsia"/>
-        </w:rPr>
-        <w:t>의</w:t>
-      </w:r>
-      <w:r>
-        <w:rPr>
-          <w:rFonts w:hint="eastAsia"/>
-        </w:rPr>
         <w:t xml:space="preserve"> </w:t>
       </w:r>
       <w:r>
         <w:rPr>
           <w:rFonts w:hint="eastAsia"/>
         </w:rPr>
-        <w:t>동작에</w:t>
+        <w:t>논문</w:t>
       </w:r>
       <w:r>
         <w:rPr>
@@ -2226,6 +2228,78 @@
         <w:rPr>
           <w:rFonts w:hint="eastAsia"/>
         </w:rPr>
+        <w:t>번역</w:t>
+      </w:r>
+      <w:r>
+        <w:rPr>
+          <w:rFonts w:hint="eastAsia"/>
+        </w:rPr>
+        <w:t xml:space="preserve"> </w:t>
+      </w:r>
+      <w:r>
+        <w:rPr>
+          <w:rFonts w:hint="eastAsia"/>
+        </w:rPr>
+        <w:t>시스템의</w:t>
+      </w:r>
+      <w:r>
+        <w:rPr>
+          <w:rFonts w:hint="eastAsia"/>
+        </w:rPr>
+        <w:t xml:space="preserve"> </w:t>
+      </w:r>
+      <w:r>
+        <w:rPr>
+          <w:rFonts w:hint="eastAsia"/>
+        </w:rPr>
+        <w:t>메인</w:t>
+      </w:r>
+      <w:r>
+        <w:rPr>
+          <w:rFonts w:hint="eastAsia"/>
+        </w:rPr>
+        <w:t xml:space="preserve"> </w:t>
+      </w:r>
+      <w:r>
+        <w:rPr>
+          <w:rFonts w:hint="eastAsia"/>
+        </w:rPr>
+        <w:t>기능으로</w:t>
+      </w:r>
+      <w:r>
+        <w:rPr>
+          <w:rFonts w:hint="eastAsia"/>
+        </w:rPr>
+        <w:t xml:space="preserve"> </w:t>
+      </w:r>
+      <w:r>
+        <w:rPr>
+          <w:rFonts w:hint="eastAsia"/>
+        </w:rPr>
+        <w:t>사용자의</w:t>
+      </w:r>
+      <w:r>
+        <w:rPr>
+          <w:rFonts w:hint="eastAsia"/>
+        </w:rPr>
+        <w:t xml:space="preserve"> </w:t>
+      </w:r>
+      <w:r>
+        <w:rPr>
+          <w:rFonts w:hint="eastAsia"/>
+        </w:rPr>
+        <w:t>입력에</w:t>
+      </w:r>
+      <w:r>
+        <w:rPr>
+          <w:rFonts w:hint="eastAsia"/>
+        </w:rPr>
+        <w:t xml:space="preserve"> </w:t>
+      </w:r>
+      <w:r>
+        <w:rPr>
+          <w:rFonts w:hint="eastAsia"/>
+        </w:rPr>
         <w:t>따라</w:t>
       </w:r>
       <w:r>
@@ -2238,7 +2312,7 @@
         <w:rPr>
           <w:rFonts w:hint="eastAsia"/>
         </w:rPr>
-        <w:t>호스트</w:t>
+        <w:t>번역결과를</w:t>
       </w:r>
       <w:r>
         <w:rPr>
@@ -2250,31 +2324,22 @@
         <w:rPr>
           <w:rFonts w:hint="eastAsia"/>
         </w:rPr>
-        <w:t>측의</w:t>
-      </w:r>
-      <w:r>
-        <w:rPr>
-          <w:rFonts w:hint="eastAsia"/>
-        </w:rPr>
-        <w:t xml:space="preserve"> Process</w:t>
-      </w:r>
-      <w:r>
-        <w:rPr>
-          <w:rFonts w:hint="eastAsia"/>
-        </w:rPr>
-        <w:t>를</w:t>
-      </w:r>
-      <w:r>
-        <w:rPr>
-          <w:rFonts w:hint="eastAsia"/>
-        </w:rPr>
+        <w:t>알려준다</w:t>
+      </w:r>
+      <w:r>
+        <w:rPr>
+          <w:rFonts w:hint="eastAsia"/>
+        </w:rPr>
+        <w:t>.</w:t>
+      </w:r>
+      <w:r>
         <w:t xml:space="preserve"> </w:t>
       </w:r>
       <w:r>
         <w:rPr>
           <w:rFonts w:hint="eastAsia"/>
         </w:rPr>
-        <w:t>주기적으로</w:t>
+        <w:t>또한</w:t>
       </w:r>
       <w:r>
         <w:rPr>
@@ -2286,7 +2351,7 @@
         <w:rPr>
           <w:rFonts w:hint="eastAsia"/>
         </w:rPr>
-        <w:t>모니터링</w:t>
+        <w:t>사용자의</w:t>
       </w:r>
       <w:r>
         <w:rPr>
@@ -2298,19 +2363,7 @@
         <w:rPr>
           <w:rFonts w:hint="eastAsia"/>
         </w:rPr>
-        <w:t>하면서</w:t>
-      </w:r>
-      <w:r>
-        <w:rPr>
-          <w:rFonts w:hint="eastAsia"/>
-        </w:rPr>
-        <w:t xml:space="preserve"> Process </w:t>
-      </w:r>
-      <w:r>
-        <w:rPr>
-          <w:rFonts w:hint="eastAsia"/>
-        </w:rPr>
-        <w:t>상태</w:t>
+        <w:t>관심사에</w:t>
       </w:r>
       <w:r>
         <w:rPr>
@@ -2322,7 +2375,7 @@
         <w:rPr>
           <w:rFonts w:hint="eastAsia"/>
         </w:rPr>
-        <w:t>정보를</w:t>
+        <w:t>맞는</w:t>
       </w:r>
       <w:r>
         <w:rPr>
@@ -2334,7 +2387,7 @@
         <w:rPr>
           <w:rFonts w:hint="eastAsia"/>
         </w:rPr>
-        <w:t>주어진</w:t>
+        <w:t>추천</w:t>
       </w:r>
       <w:r>
         <w:rPr>
@@ -2346,19 +2399,7 @@
         <w:rPr>
           <w:rFonts w:hint="eastAsia"/>
         </w:rPr>
-        <w:t>시간마다</w:t>
-      </w:r>
-      <w:r>
-        <w:rPr>
-          <w:rFonts w:hint="eastAsia"/>
-        </w:rPr>
-        <w:t xml:space="preserve"> ESE</w:t>
-      </w:r>
-      <w:r>
-        <w:rPr>
-          <w:rFonts w:hint="eastAsia"/>
-        </w:rPr>
-        <w:t>에게</w:t>
+        <w:t>기능들을</w:t>
       </w:r>
       <w:r>
         <w:rPr>
@@ -2370,19 +2411,7 @@
         <w:rPr>
           <w:rFonts w:hint="eastAsia"/>
         </w:rPr>
-        <w:t>알려주고</w:t>
-      </w:r>
-      <w:r>
-        <w:rPr>
-          <w:rFonts w:hint="eastAsia"/>
-        </w:rPr>
-        <w:t xml:space="preserve"> ESE</w:t>
-      </w:r>
-      <w:r>
-        <w:rPr>
-          <w:rFonts w:hint="eastAsia"/>
-        </w:rPr>
-        <w:t>는</w:t>
+        <w:t>제공하며</w:t>
       </w:r>
       <w:r>
         <w:rPr>
@@ -2394,7 +2423,7 @@
         <w:rPr>
           <w:rFonts w:hint="eastAsia"/>
         </w:rPr>
-        <w:t>사용자에게</w:t>
+        <w:t>서비스</w:t>
       </w:r>
       <w:r>
         <w:rPr>
@@ -2406,7 +2435,79 @@
         <w:rPr>
           <w:rFonts w:hint="eastAsia"/>
         </w:rPr>
-        <w:t>알려준다</w:t>
+        <w:t>운영의</w:t>
+      </w:r>
+      <w:r>
+        <w:rPr>
+          <w:rFonts w:hint="eastAsia"/>
+        </w:rPr>
+        <w:t xml:space="preserve"> </w:t>
+      </w:r>
+      <w:r>
+        <w:rPr>
+          <w:rFonts w:hint="eastAsia"/>
+        </w:rPr>
+        <w:t>질</w:t>
+      </w:r>
+      <w:r>
+        <w:rPr>
+          <w:rFonts w:hint="eastAsia"/>
+        </w:rPr>
+        <w:t xml:space="preserve"> </w:t>
+      </w:r>
+      <w:r>
+        <w:rPr>
+          <w:rFonts w:hint="eastAsia"/>
+        </w:rPr>
+        <w:t>향상을</w:t>
+      </w:r>
+      <w:r>
+        <w:rPr>
+          <w:rFonts w:hint="eastAsia"/>
+        </w:rPr>
+        <w:t xml:space="preserve"> </w:t>
+      </w:r>
+      <w:r>
+        <w:rPr>
+          <w:rFonts w:hint="eastAsia"/>
+        </w:rPr>
+        <w:t>위하여</w:t>
+      </w:r>
+      <w:r>
+        <w:rPr>
+          <w:rFonts w:hint="eastAsia"/>
+        </w:rPr>
+        <w:t xml:space="preserve"> </w:t>
+      </w:r>
+      <w:r>
+        <w:rPr>
+          <w:rFonts w:hint="eastAsia"/>
+        </w:rPr>
+        <w:t>데이터를</w:t>
+      </w:r>
+      <w:r>
+        <w:rPr>
+          <w:rFonts w:hint="eastAsia"/>
+        </w:rPr>
+        <w:t xml:space="preserve"> </w:t>
+      </w:r>
+      <w:r>
+        <w:rPr>
+          <w:rFonts w:hint="eastAsia"/>
+        </w:rPr>
+        <w:t>기여받기도</w:t>
+      </w:r>
+      <w:r>
+        <w:rPr>
+          <w:rFonts w:hint="eastAsia"/>
+        </w:rPr>
+        <w:t xml:space="preserve"> </w:t>
+      </w:r>
+      <w:r>
+        <w:rPr>
+          <w:rFonts w:hint="eastAsia"/>
+        </w:rPr>
+        <w:t>한다</w:t>
       </w:r>
       <w:r>
         <w:rPr>
@@ -2415,7 +2516,6 @@
         <w:t>.</w:t>
       </w:r>
     </w:p>
-    <w:p/>
     <w:p>
       <w:pPr>
         <w:pStyle w:val="hstyle0"/>
@@ -2428,7 +2528,7 @@
           <w:noProof/>
         </w:rPr>
         <w:pict>
-          <v:shape id="그림 7" o:spid="_x0000_i1025" type="#_x0000_t75" alt="텍스트, 지도이(가) 표시된 사진&#10;&#10;자동 생성된 설명" style="width:425.25pt;height:303pt;visibility:visible;mso-wrap-style:square">
+          <v:shape id="그림 5" o:spid="_x0000_i1026" type="#_x0000_t75" alt="텍스트, 지도이(가) 표시된 사진&#10;&#10;자동 생성된 설명" style="width:425.15pt;height:314.3pt;visibility:visible;mso-wrap-style:square">
             <v:imagedata r:id="rId11" o:title="텍스트, 지도이(가) 표시된 사진&#10;&#10;자동 생성된 설명"/>
           </v:shape>
         </w:pict>
@@ -2480,12 +2580,6 @@
           <w:rFonts w:ascii="한컴바탕" w:eastAsia="한컴바탕" w:hAnsi="한컴바탕" w:cs="한컴바탕"/>
         </w:rPr>
         <w:instrText xml:space="preserve"> INCLUDEPICTURE  "C:\\DOCUME~1\\ADMINI~1\\LOCALS~1\\Temp\\Hnc\\BinData\\EMB00000ba428b8.png" \* MERGEFORMATINET </w:instrText>
-      </w:r>
-      <w:r>
-        <w:rPr>
-          <w:rFonts w:ascii="한컴바탕" w:eastAsia="한컴바탕" w:hAnsi="한컴바탕" w:cs="한컴바탕"/>
-        </w:rPr>
-        <w:fldChar w:fldCharType="separate"/>
       </w:r>
       <w:r>
         <w:rPr>
@@ -2516,9 +2610,13 @@
       <w:bookmarkStart w:id="12" w:name="_Toc372118777"/>
       <w:bookmarkStart w:id="13" w:name="_Toc451549510"/>
       <w:r>
-        <w:rPr>
-          <w:rFonts w:hint="eastAsia"/>
-        </w:rPr>
+        <w:br w:type="page"/>
+      </w:r>
+      <w:r>
+        <w:rPr>
+          <w:rFonts w:hint="eastAsia"/>
+        </w:rPr>
+        <w:lastRenderedPageBreak/>
         <w:t xml:space="preserve">Figure </w:t>
       </w:r>
       <w:r>
@@ -2612,6 +2710,7 @@
         <w:spacing w:after="180"/>
         <w:ind w:leftChars="0" w:left="284" w:hanging="284"/>
         <w:rPr>
+          <w:rFonts w:hint="eastAsia"/>
           <w:kern w:val="0"/>
           <w:szCs w:val="22"/>
         </w:rPr>
@@ -2627,7 +2726,14 @@
         <w:rPr>
           <w:shd w:val="clear" w:color="auto" w:fill="FFFFFF"/>
         </w:rPr>
-        <w:t>사용자는</w:t>
+        <w:t>사용자</w:t>
+      </w:r>
+      <w:r>
+        <w:rPr>
+          <w:rFonts w:hint="eastAsia"/>
+          <w:shd w:val="clear" w:color="auto" w:fill="FFFFFF"/>
+        </w:rPr>
+        <w:t>가</w:t>
       </w:r>
       <w:r>
         <w:rPr>
@@ -2640,156 +2746,7 @@
           <w:rFonts w:ascii="바탕" w:hAnsi="바탕" w:hint="eastAsia"/>
           <w:shd w:val="clear" w:color="auto" w:fill="FFFFFF"/>
         </w:rPr>
-        <w:t>ESEManagementUI</w:t>
-      </w:r>
-      <w:r>
-        <w:rPr>
-          <w:shd w:val="clear" w:color="auto" w:fill="FFFFFF"/>
-        </w:rPr>
-        <w:t>를</w:t>
-      </w:r>
-      <w:r>
-        <w:rPr>
-          <w:shd w:val="clear" w:color="auto" w:fill="FFFFFF"/>
-        </w:rPr>
-        <w:t xml:space="preserve"> </w:t>
-      </w:r>
-      <w:r>
-        <w:rPr>
-          <w:shd w:val="clear" w:color="auto" w:fill="FFFFFF"/>
-        </w:rPr>
-        <w:t>요청하고</w:t>
-      </w:r>
-      <w:r>
-        <w:rPr>
-          <w:shd w:val="clear" w:color="auto" w:fill="FFFFFF"/>
-        </w:rPr>
-        <w:t xml:space="preserve"> </w:t>
-      </w:r>
-      <w:r>
-        <w:rPr>
-          <w:rFonts w:ascii="바탕" w:hAnsi="바탕" w:hint="eastAsia"/>
-          <w:shd w:val="clear" w:color="auto" w:fill="FFFFFF"/>
-        </w:rPr>
-        <w:t>ESEManagementUI</w:t>
-      </w:r>
-      <w:r>
-        <w:rPr>
-          <w:shd w:val="clear" w:color="auto" w:fill="FFFFFF"/>
-        </w:rPr>
-        <w:t>는</w:t>
-      </w:r>
-      <w:r>
-        <w:rPr>
-          <w:shd w:val="clear" w:color="auto" w:fill="FFFFFF"/>
-        </w:rPr>
-        <w:t xml:space="preserve"> </w:t>
-      </w:r>
-      <w:r>
-        <w:rPr>
-          <w:rFonts w:ascii="바탕" w:hAnsi="바탕" w:hint="eastAsia"/>
-          <w:shd w:val="clear" w:color="auto" w:fill="FFFFFF"/>
-        </w:rPr>
-        <w:t>ESE_Management</w:t>
-      </w:r>
-      <w:r>
-        <w:rPr>
-          <w:shd w:val="clear" w:color="auto" w:fill="FFFFFF"/>
-        </w:rPr>
-        <w:t>에서</w:t>
-      </w:r>
-      <w:r>
-        <w:rPr>
-          <w:shd w:val="clear" w:color="auto" w:fill="FFFFFF"/>
-        </w:rPr>
-        <w:t xml:space="preserve"> </w:t>
-      </w:r>
-      <w:r>
-        <w:rPr>
-          <w:rFonts w:ascii="바탕" w:hAnsi="바탕" w:hint="eastAsia"/>
-          <w:shd w:val="clear" w:color="auto" w:fill="FFFFFF"/>
-        </w:rPr>
-        <w:t>ESE</w:t>
-      </w:r>
-      <w:r>
-        <w:rPr>
-          <w:shd w:val="clear" w:color="auto" w:fill="FFFFFF"/>
-        </w:rPr>
-        <w:t>을</w:t>
-      </w:r>
-      <w:r>
-        <w:rPr>
-          <w:shd w:val="clear" w:color="auto" w:fill="FFFFFF"/>
-        </w:rPr>
-        <w:t xml:space="preserve"> </w:t>
-      </w:r>
-      <w:r>
-        <w:rPr>
-          <w:shd w:val="clear" w:color="auto" w:fill="FFFFFF"/>
-        </w:rPr>
-        <w:t>요청하여</w:t>
-      </w:r>
-      <w:r>
-        <w:rPr>
-          <w:shd w:val="clear" w:color="auto" w:fill="FFFFFF"/>
-        </w:rPr>
-        <w:t xml:space="preserve"> </w:t>
-      </w:r>
-      <w:r>
-        <w:rPr>
-          <w:shd w:val="clear" w:color="auto" w:fill="FFFFFF"/>
-        </w:rPr>
-        <w:t>받은</w:t>
-      </w:r>
-      <w:r>
-        <w:rPr>
-          <w:shd w:val="clear" w:color="auto" w:fill="FFFFFF"/>
-        </w:rPr>
-        <w:t xml:space="preserve"> </w:t>
-      </w:r>
-      <w:r>
-        <w:rPr>
-          <w:shd w:val="clear" w:color="auto" w:fill="FFFFFF"/>
-        </w:rPr>
-        <w:t>목록을</w:t>
-      </w:r>
-      <w:r>
-        <w:rPr>
-          <w:shd w:val="clear" w:color="auto" w:fill="FFFFFF"/>
-        </w:rPr>
-        <w:t xml:space="preserve"> </w:t>
-      </w:r>
-      <w:r>
-        <w:rPr>
-          <w:rFonts w:ascii="바탕" w:hAnsi="바탕" w:hint="eastAsia"/>
-          <w:shd w:val="clear" w:color="auto" w:fill="FFFFFF"/>
-        </w:rPr>
-        <w:t>ESEManagementUI</w:t>
-      </w:r>
-      <w:r>
-        <w:rPr>
-          <w:shd w:val="clear" w:color="auto" w:fill="FFFFFF"/>
-        </w:rPr>
-        <w:t>에</w:t>
-      </w:r>
-      <w:r>
-        <w:rPr>
-          <w:shd w:val="clear" w:color="auto" w:fill="FFFFFF"/>
-        </w:rPr>
-        <w:t xml:space="preserve"> </w:t>
-      </w:r>
-      <w:r>
-        <w:rPr>
-          <w:shd w:val="clear" w:color="auto" w:fill="FFFFFF"/>
-        </w:rPr>
-        <w:t>반환한다</w:t>
-      </w:r>
-      <w:r>
-        <w:rPr>
-          <w:rFonts w:ascii="바탕" w:hAnsi="바탕" w:hint="eastAsia"/>
-          <w:shd w:val="clear" w:color="auto" w:fill="FFFFFF"/>
-        </w:rPr>
-        <w:t>.</w:t>
+        <w:t>한국어 논문 데이터를 입력하면 영어 논문 데이터로 반환한다.</w:t>
       </w:r>
     </w:p>
     <w:p>
@@ -2797,6 +2754,11 @@
         <w:pStyle w:val="a3"/>
         <w:spacing w:after="180"/>
         <w:ind w:leftChars="0" w:left="284" w:hanging="284"/>
+        <w:rPr>
+          <w:rFonts w:hint="eastAsia"/>
+          <w:kern w:val="0"/>
+          <w:szCs w:val="22"/>
+        </w:rPr>
       </w:pPr>
       <w:r>
         <w:rPr>
@@ -2809,7 +2771,14 @@
         <w:rPr>
           <w:shd w:val="clear" w:color="auto" w:fill="FFFFFF"/>
         </w:rPr>
-        <w:t>사용자는</w:t>
+        <w:t>사용자</w:t>
+      </w:r>
+      <w:r>
+        <w:rPr>
+          <w:rFonts w:hint="eastAsia"/>
+          <w:shd w:val="clear" w:color="auto" w:fill="FFFFFF"/>
+        </w:rPr>
+        <w:t>가</w:t>
       </w:r>
       <w:r>
         <w:rPr>
@@ -2822,40 +2791,11 @@
           <w:rFonts w:ascii="바탕" w:hAnsi="바탕" w:hint="eastAsia"/>
           <w:shd w:val="clear" w:color="auto" w:fill="FFFFFF"/>
         </w:rPr>
-        <w:t xml:space="preserve">ESE </w:t>
-      </w:r>
-      <w:r>
-        <w:rPr>
-          <w:shd w:val="clear" w:color="auto" w:fill="FFFFFF"/>
-        </w:rPr>
-        <w:t>목록들</w:t>
-      </w:r>
-      <w:r>
-        <w:rPr>
-          <w:shd w:val="clear" w:color="auto" w:fill="FFFFFF"/>
-        </w:rPr>
-        <w:t xml:space="preserve"> </w:t>
-      </w:r>
-      <w:r>
-        <w:rPr>
-          <w:shd w:val="clear" w:color="auto" w:fill="FFFFFF"/>
-        </w:rPr>
-        <w:t>중</w:t>
-      </w:r>
-      <w:r>
-        <w:rPr>
-          <w:shd w:val="clear" w:color="auto" w:fill="FFFFFF"/>
-        </w:rPr>
-        <w:t xml:space="preserve"> </w:t>
-      </w:r>
-      <w:r>
-        <w:rPr>
-          <w:shd w:val="clear" w:color="auto" w:fill="FFFFFF"/>
-        </w:rPr>
-        <w:t>하나의</w:t>
-      </w:r>
-      <w:r>
-        <w:rPr>
+        <w:t>웹사이트</w:t>
+      </w:r>
+      <w:r>
+        <w:rPr>
+          <w:rFonts w:ascii="바탕" w:hAnsi="바탕"/>
           <w:shd w:val="clear" w:color="auto" w:fill="FFFFFF"/>
         </w:rPr>
         <w:t xml:space="preserve"> </w:t>
@@ -2865,32 +2805,28 @@
           <w:rFonts w:ascii="바탕" w:hAnsi="바탕" w:hint="eastAsia"/>
           <w:shd w:val="clear" w:color="auto" w:fill="FFFFFF"/>
         </w:rPr>
-        <w:t>ESE</w:t>
-      </w:r>
-      <w:r>
-        <w:rPr>
-          <w:shd w:val="clear" w:color="auto" w:fill="FFFFFF"/>
-        </w:rPr>
-        <w:t>를</w:t>
-      </w:r>
-      <w:r>
-        <w:rPr>
-          <w:shd w:val="clear" w:color="auto" w:fill="FFFFFF"/>
-        </w:rPr>
-        <w:t xml:space="preserve"> </w:t>
-      </w:r>
-      <w:r>
-        <w:rPr>
-          <w:shd w:val="clear" w:color="auto" w:fill="FFFFFF"/>
-        </w:rPr>
-        <w:t>선택한다</w:t>
+        <w:t>링크</w:t>
       </w:r>
       <w:r>
         <w:rPr>
           <w:rFonts w:ascii="바탕" w:hAnsi="바탕" w:hint="eastAsia"/>
           <w:shd w:val="clear" w:color="auto" w:fill="FFFFFF"/>
         </w:rPr>
-        <w:t>.</w:t>
+        <w:t xml:space="preserve">를 입력하면 </w:t>
+      </w:r>
+      <w:r>
+        <w:rPr>
+          <w:rFonts w:ascii="바탕" w:hAnsi="바탕" w:hint="eastAsia"/>
+          <w:shd w:val="clear" w:color="auto" w:fill="FFFFFF"/>
+        </w:rPr>
+        <w:t xml:space="preserve">한국어로 번역된 페이지를 </w:t>
+      </w:r>
+      <w:r>
+        <w:rPr>
+          <w:rFonts w:ascii="바탕" w:hAnsi="바탕" w:hint="eastAsia"/>
+          <w:shd w:val="clear" w:color="auto" w:fill="FFFFFF"/>
+        </w:rPr>
+        <w:t>반환한다.</w:t>
       </w:r>
     </w:p>
     <w:p>
@@ -2898,1275 +2834,419 @@
         <w:pStyle w:val="a3"/>
         <w:spacing w:after="180"/>
         <w:ind w:leftChars="0" w:left="284" w:hanging="284"/>
+        <w:rPr>
+          <w:rFonts w:hint="eastAsia"/>
+          <w:kern w:val="0"/>
+          <w:szCs w:val="22"/>
+        </w:rPr>
       </w:pPr>
       <w:r>
         <w:rPr>
           <w:rFonts w:ascii="바탕" w:hAnsi="바탕" w:hint="eastAsia"/>
           <w:shd w:val="clear" w:color="auto" w:fill="FFFFFF"/>
         </w:rPr>
-        <w:lastRenderedPageBreak/>
         <w:t xml:space="preserve">3. </w:t>
       </w:r>
       <w:r>
         <w:rPr>
           <w:shd w:val="clear" w:color="auto" w:fill="FFFFFF"/>
         </w:rPr>
-        <w:t>사용자는</w:t>
-      </w:r>
-      <w:r>
-        <w:rPr>
+        <w:t>사용자</w:t>
+      </w:r>
+      <w:r>
+        <w:rPr>
+          <w:rFonts w:hint="eastAsia"/>
           <w:shd w:val="clear" w:color="auto" w:fill="FFFFFF"/>
         </w:rPr>
+        <w:t>의</w:t>
+      </w:r>
+      <w:r>
+        <w:rPr>
+          <w:rFonts w:hint="eastAsia"/>
+          <w:shd w:val="clear" w:color="auto" w:fill="FFFFFF"/>
+        </w:rPr>
         <w:t xml:space="preserve"> </w:t>
       </w:r>
       <w:r>
         <w:rPr>
+          <w:rFonts w:hint="eastAsia"/>
           <w:shd w:val="clear" w:color="auto" w:fill="FFFFFF"/>
         </w:rPr>
-        <w:t>선택한</w:t>
-      </w:r>
-      <w:r>
-        <w:rPr>
+        <w:t>정보를</w:t>
+      </w:r>
+      <w:r>
+        <w:rPr>
+          <w:rFonts w:hint="eastAsia"/>
           <w:shd w:val="clear" w:color="auto" w:fill="FFFFFF"/>
         </w:rPr>
         <w:t xml:space="preserve"> </w:t>
+      </w:r>
+      <w:r>
+        <w:rPr>
+          <w:rFonts w:hint="eastAsia"/>
+          <w:shd w:val="clear" w:color="auto" w:fill="FFFFFF"/>
+        </w:rPr>
+        <w:t>입력하면</w:t>
+      </w:r>
+      <w:r>
+        <w:rPr>
+          <w:rFonts w:hint="eastAsia"/>
+          <w:shd w:val="clear" w:color="auto" w:fill="FFFFFF"/>
+        </w:rPr>
+        <w:t xml:space="preserve"> </w:t>
+      </w:r>
+      <w:r>
+        <w:rPr>
+          <w:rFonts w:hint="eastAsia"/>
+          <w:shd w:val="clear" w:color="auto" w:fill="FFFFFF"/>
+        </w:rPr>
+        <w:t>입력받은</w:t>
+      </w:r>
+      <w:r>
+        <w:rPr>
+          <w:rFonts w:hint="eastAsia"/>
+          <w:shd w:val="clear" w:color="auto" w:fill="FFFFFF"/>
+        </w:rPr>
+        <w:t xml:space="preserve"> </w:t>
+      </w:r>
+      <w:r>
+        <w:rPr>
+          <w:rFonts w:hint="eastAsia"/>
+          <w:shd w:val="clear" w:color="auto" w:fill="FFFFFF"/>
+        </w:rPr>
+        <w:t>정보로</w:t>
+      </w:r>
+      <w:r>
+        <w:rPr>
+          <w:rFonts w:hint="eastAsia"/>
+          <w:shd w:val="clear" w:color="auto" w:fill="FFFFFF"/>
+        </w:rPr>
+        <w:t xml:space="preserve"> </w:t>
+      </w:r>
+      <w:r>
+        <w:rPr>
+          <w:rFonts w:hint="eastAsia"/>
+          <w:shd w:val="clear" w:color="auto" w:fill="FFFFFF"/>
+        </w:rPr>
+        <w:t>계정을</w:t>
+      </w:r>
+      <w:r>
+        <w:rPr>
+          <w:rFonts w:hint="eastAsia"/>
+          <w:shd w:val="clear" w:color="auto" w:fill="FFFFFF"/>
+        </w:rPr>
+        <w:t xml:space="preserve"> </w:t>
+      </w:r>
+      <w:r>
+        <w:rPr>
+          <w:rFonts w:hint="eastAsia"/>
+          <w:shd w:val="clear" w:color="auto" w:fill="FFFFFF"/>
+        </w:rPr>
+        <w:t>생성한다</w:t>
+      </w:r>
+      <w:r>
+        <w:rPr>
+          <w:rFonts w:hint="eastAsia"/>
+          <w:shd w:val="clear" w:color="auto" w:fill="FFFFFF"/>
+        </w:rPr>
+        <w:t>.</w:t>
+      </w:r>
+    </w:p>
+    <w:p>
+      <w:pPr>
+        <w:pStyle w:val="a3"/>
+        <w:spacing w:after="180"/>
+        <w:ind w:leftChars="0" w:left="0"/>
+        <w:rPr>
+          <w:rFonts w:hint="eastAsia"/>
+        </w:rPr>
+      </w:pPr>
+      <w:r>
+        <w:rPr>
+          <w:rFonts w:ascii="바탕" w:hAnsi="바탕"/>
+          <w:shd w:val="clear" w:color="auto" w:fill="FFFFFF"/>
+        </w:rPr>
+        <w:t xml:space="preserve">4. </w:t>
       </w:r>
       <w:r>
         <w:rPr>
           <w:rFonts w:ascii="바탕" w:hAnsi="바탕" w:hint="eastAsia"/>
           <w:shd w:val="clear" w:color="auto" w:fill="FFFFFF"/>
         </w:rPr>
-        <w:t>ESE</w:t>
-      </w:r>
-      <w:r>
-        <w:rPr>
+        <w:t>사용자가 자신의 정보를 입력하여 로그인한다.</w:t>
+      </w:r>
+    </w:p>
+    <w:p>
+      <w:pPr>
+        <w:pStyle w:val="a3"/>
+        <w:spacing w:after="180"/>
+        <w:ind w:leftChars="0" w:left="284" w:hanging="284"/>
+        <w:rPr>
+          <w:rFonts w:ascii="바탕" w:hAnsi="바탕"/>
           <w:shd w:val="clear" w:color="auto" w:fill="FFFFFF"/>
         </w:rPr>
-        <w:t>를</w:t>
-      </w:r>
-      <w:r>
-        <w:rPr>
-          <w:shd w:val="clear" w:color="auto" w:fill="FFFFFF"/>
-        </w:rPr>
-        <w:t xml:space="preserve"> </w:t>
-      </w:r>
-      <w:r>
-        <w:rPr>
-          <w:shd w:val="clear" w:color="auto" w:fill="FFFFFF"/>
-        </w:rPr>
-        <w:t>실행한다</w:t>
-      </w:r>
+      </w:pPr>
       <w:r>
         <w:rPr>
           <w:rFonts w:ascii="바탕" w:hAnsi="바탕" w:hint="eastAsia"/>
           <w:shd w:val="clear" w:color="auto" w:fill="FFFFFF"/>
         </w:rPr>
-        <w:t>.</w:t>
+        <w:t>5</w:t>
+      </w:r>
+      <w:r>
+        <w:rPr>
+          <w:rFonts w:ascii="바탕" w:hAnsi="바탕"/>
+          <w:shd w:val="clear" w:color="auto" w:fill="FFFFFF"/>
+        </w:rPr>
+        <w:t xml:space="preserve">. 1. </w:t>
+      </w:r>
+      <w:r>
+        <w:rPr>
+          <w:rFonts w:ascii="바탕" w:hAnsi="바탕" w:hint="eastAsia"/>
+          <w:shd w:val="clear" w:color="auto" w:fill="FFFFFF"/>
+        </w:rPr>
+        <w:t>사용자의 로그인 여부를 확인한다.</w:t>
       </w:r>
     </w:p>
     <w:p>
       <w:pPr>
         <w:pStyle w:val="a3"/>
         <w:spacing w:after="180"/>
-        <w:ind w:leftChars="142" w:left="1484" w:hanging="1200"/>
+        <w:ind w:leftChars="0" w:left="284" w:hanging="284"/>
+        <w:rPr>
+          <w:rFonts w:ascii="바탕" w:hAnsi="바탕"/>
+          <w:shd w:val="clear" w:color="auto" w:fill="FFFFFF"/>
+        </w:rPr>
       </w:pPr>
       <w:r>
         <w:rPr>
           <w:rFonts w:ascii="바탕" w:hAnsi="바탕" w:hint="eastAsia"/>
           <w:shd w:val="clear" w:color="auto" w:fill="FFFFFF"/>
         </w:rPr>
-        <w:t>3.1: ESE</w:t>
-      </w:r>
-      <w:r>
-        <w:rPr>
+        <w:t>5</w:t>
+      </w:r>
+      <w:r>
+        <w:rPr>
+          <w:rFonts w:ascii="바탕" w:hAnsi="바탕"/>
           <w:shd w:val="clear" w:color="auto" w:fill="FFFFFF"/>
         </w:rPr>
-        <w:t>는</w:t>
-      </w:r>
-      <w:r>
-        <w:rPr>
-          <w:shd w:val="clear" w:color="auto" w:fill="FFFFFF"/>
-        </w:rPr>
-        <w:t xml:space="preserve"> </w:t>
+        <w:t xml:space="preserve">. 2. </w:t>
       </w:r>
       <w:r>
         <w:rPr>
           <w:rFonts w:ascii="바탕" w:hAnsi="바탕" w:hint="eastAsia"/>
           <w:shd w:val="clear" w:color="auto" w:fill="FFFFFF"/>
         </w:rPr>
-        <w:t>ESE_Spec</w:t>
-      </w:r>
-      <w:r>
-        <w:rPr>
+        <w:t>사용자의 로그인 여부를 반환한다.</w:t>
+      </w:r>
+    </w:p>
+    <w:p>
+      <w:pPr>
+        <w:pStyle w:val="a3"/>
+        <w:spacing w:after="180"/>
+        <w:ind w:leftChars="0" w:left="284" w:hanging="284"/>
+        <w:rPr>
+          <w:rFonts w:ascii="바탕" w:hAnsi="바탕"/>
           <w:shd w:val="clear" w:color="auto" w:fill="FFFFFF"/>
         </w:rPr>
-        <w:t>에서</w:t>
-      </w:r>
-      <w:r>
-        <w:rPr>
+      </w:pPr>
+      <w:r>
+        <w:rPr>
+          <w:rFonts w:ascii="바탕" w:hAnsi="바탕"/>
           <w:shd w:val="clear" w:color="auto" w:fill="FFFFFF"/>
         </w:rPr>
+        <w:t xml:space="preserve">5. 3. </w:t>
+      </w:r>
+      <w:r>
+        <w:rPr>
+          <w:shd w:val="clear" w:color="auto" w:fill="FFFFFF"/>
+        </w:rPr>
+        <w:t>사용자</w:t>
+      </w:r>
+      <w:r>
+        <w:rPr>
+          <w:rFonts w:hint="eastAsia"/>
+          <w:shd w:val="clear" w:color="auto" w:fill="FFFFFF"/>
+        </w:rPr>
+        <w:t>가</w:t>
+      </w:r>
+      <w:r>
+        <w:rPr>
+          <w:shd w:val="clear" w:color="auto" w:fill="FFFFFF"/>
+        </w:rPr>
         <w:t xml:space="preserve"> </w:t>
-      </w:r>
-      <w:r>
-        <w:rPr>
-          <w:shd w:val="clear" w:color="auto" w:fill="FFFFFF"/>
-        </w:rPr>
-        <w:t>명령어의</w:t>
-      </w:r>
-      <w:r>
-        <w:rPr>
-          <w:shd w:val="clear" w:color="auto" w:fill="FFFFFF"/>
-        </w:rPr>
-        <w:t xml:space="preserve"> </w:t>
-      </w:r>
-      <w:r>
-        <w:rPr>
-          <w:shd w:val="clear" w:color="auto" w:fill="FFFFFF"/>
-        </w:rPr>
-        <w:t>정보를</w:t>
-      </w:r>
-      <w:r>
-        <w:rPr>
-          <w:shd w:val="clear" w:color="auto" w:fill="FFFFFF"/>
-        </w:rPr>
-        <w:t xml:space="preserve"> </w:t>
-      </w:r>
-      <w:r>
-        <w:rPr>
-          <w:shd w:val="clear" w:color="auto" w:fill="FFFFFF"/>
-        </w:rPr>
-        <w:t>가져온다</w:t>
       </w:r>
       <w:r>
         <w:rPr>
           <w:rFonts w:ascii="바탕" w:hAnsi="바탕" w:hint="eastAsia"/>
           <w:shd w:val="clear" w:color="auto" w:fill="FFFFFF"/>
         </w:rPr>
-        <w:t xml:space="preserve">. </w:t>
+        <w:t>한국어 논문 데이터와 영어 논문 데이터를 입력하면 서버에 저장한다.</w:t>
       </w:r>
     </w:p>
     <w:p>
       <w:pPr>
         <w:pStyle w:val="a3"/>
         <w:spacing w:after="180"/>
-        <w:ind w:leftChars="142" w:left="2400" w:hanging="2116"/>
-      </w:pPr>
+        <w:ind w:leftChars="0" w:left="284" w:hanging="284"/>
+        <w:rPr>
+          <w:rFonts w:ascii="바탕" w:hAnsi="바탕"/>
+          <w:shd w:val="clear" w:color="auto" w:fill="FFFFFF"/>
+        </w:rPr>
+      </w:pPr>
+      <w:r>
+        <w:rPr>
+          <w:rFonts w:ascii="바탕" w:hAnsi="바탕"/>
+          <w:shd w:val="clear" w:color="auto" w:fill="FFFFFF"/>
+        </w:rPr>
+        <w:t>6</w:t>
+      </w:r>
+      <w:r>
+        <w:rPr>
+          <w:rFonts w:ascii="바탕" w:hAnsi="바탕"/>
+          <w:shd w:val="clear" w:color="auto" w:fill="FFFFFF"/>
+        </w:rPr>
+        <w:t xml:space="preserve">. 1. </w:t>
+      </w:r>
       <w:r>
         <w:rPr>
           <w:rFonts w:ascii="바탕" w:hAnsi="바탕" w:hint="eastAsia"/>
           <w:shd w:val="clear" w:color="auto" w:fill="FFFFFF"/>
         </w:rPr>
-        <w:t>3.2: ESE</w:t>
-      </w:r>
-      <w:r>
-        <w:rPr>
+        <w:t>사용자의 로그인 여부를 확인한다.</w:t>
+      </w:r>
+    </w:p>
+    <w:p>
+      <w:pPr>
+        <w:pStyle w:val="a3"/>
+        <w:spacing w:after="180"/>
+        <w:ind w:leftChars="0" w:left="284" w:hanging="284"/>
+        <w:rPr>
+          <w:rFonts w:ascii="바탕" w:hAnsi="바탕"/>
           <w:shd w:val="clear" w:color="auto" w:fill="FFFFFF"/>
         </w:rPr>
-        <w:t>는</w:t>
-      </w:r>
-      <w:r>
-        <w:rPr>
+      </w:pPr>
+      <w:r>
+        <w:rPr>
+          <w:rFonts w:ascii="바탕" w:hAnsi="바탕"/>
           <w:shd w:val="clear" w:color="auto" w:fill="FFFFFF"/>
         </w:rPr>
-        <w:t xml:space="preserve"> </w:t>
+        <w:t>6</w:t>
+      </w:r>
+      <w:r>
+        <w:rPr>
+          <w:rFonts w:ascii="바탕" w:hAnsi="바탕"/>
+          <w:shd w:val="clear" w:color="auto" w:fill="FFFFFF"/>
+        </w:rPr>
+        <w:t xml:space="preserve">. 2. </w:t>
       </w:r>
       <w:r>
         <w:rPr>
           <w:rFonts w:ascii="바탕" w:hAnsi="바탕" w:hint="eastAsia"/>
           <w:shd w:val="clear" w:color="auto" w:fill="FFFFFF"/>
         </w:rPr>
-        <w:t>DeploymentLinkSpec</w:t>
-      </w:r>
-      <w:r>
-        <w:rPr>
+        <w:t>사용자의 로그인 여부를 반환한다.</w:t>
+      </w:r>
+    </w:p>
+    <w:p>
+      <w:pPr>
+        <w:pStyle w:val="a3"/>
+        <w:spacing w:after="180"/>
+        <w:ind w:leftChars="0" w:left="284" w:hanging="284"/>
+        <w:rPr>
+          <w:rFonts w:ascii="바탕" w:hAnsi="바탕"/>
           <w:shd w:val="clear" w:color="auto" w:fill="FFFFFF"/>
         </w:rPr>
-        <w:t>에서</w:t>
-      </w:r>
-      <w:r>
-        <w:rPr>
+      </w:pPr>
+      <w:r>
+        <w:rPr>
+          <w:rFonts w:ascii="바탕" w:hAnsi="바탕"/>
           <w:shd w:val="clear" w:color="auto" w:fill="FFFFFF"/>
         </w:rPr>
+        <w:t>6</w:t>
+      </w:r>
+      <w:r>
+        <w:rPr>
+          <w:rFonts w:ascii="바탕" w:hAnsi="바탕"/>
+          <w:shd w:val="clear" w:color="auto" w:fill="FFFFFF"/>
+        </w:rPr>
+        <w:t xml:space="preserve">. 3. </w:t>
+      </w:r>
+      <w:r>
+        <w:rPr>
+          <w:shd w:val="clear" w:color="auto" w:fill="FFFFFF"/>
+        </w:rPr>
+        <w:t>사용자</w:t>
+      </w:r>
+      <w:r>
+        <w:rPr>
+          <w:rFonts w:hint="eastAsia"/>
+          <w:shd w:val="clear" w:color="auto" w:fill="FFFFFF"/>
+        </w:rPr>
+        <w:t>가</w:t>
+      </w:r>
+      <w:r>
+        <w:rPr>
+          <w:shd w:val="clear" w:color="auto" w:fill="FFFFFF"/>
+        </w:rPr>
         <w:t xml:space="preserve"> </w:t>
-      </w:r>
-      <w:r>
-        <w:rPr>
-          <w:shd w:val="clear" w:color="auto" w:fill="FFFFFF"/>
-        </w:rPr>
-        <w:t>호스트</w:t>
-      </w:r>
-      <w:r>
-        <w:rPr>
-          <w:shd w:val="clear" w:color="auto" w:fill="FFFFFF"/>
-        </w:rPr>
-        <w:t xml:space="preserve"> </w:t>
-      </w:r>
-      <w:r>
-        <w:rPr>
-          <w:shd w:val="clear" w:color="auto" w:fill="FFFFFF"/>
-        </w:rPr>
-        <w:t>정보를</w:t>
-      </w:r>
-      <w:r>
-        <w:rPr>
-          <w:shd w:val="clear" w:color="auto" w:fill="FFFFFF"/>
-        </w:rPr>
-        <w:t xml:space="preserve"> </w:t>
-      </w:r>
-      <w:r>
-        <w:rPr>
-          <w:shd w:val="clear" w:color="auto" w:fill="FFFFFF"/>
-        </w:rPr>
-        <w:t>가져온다</w:t>
       </w:r>
       <w:r>
         <w:rPr>
           <w:rFonts w:ascii="바탕" w:hAnsi="바탕" w:hint="eastAsia"/>
           <w:shd w:val="clear" w:color="auto" w:fill="FFFFFF"/>
         </w:rPr>
-        <w:t>.</w:t>
+        <w:t>추천 시스템중 원하는 곳을 클릭하면 이동한다.</w:t>
       </w:r>
     </w:p>
     <w:p>
       <w:pPr>
         <w:pStyle w:val="a3"/>
         <w:spacing w:after="180"/>
-        <w:ind w:leftChars="142" w:left="3316" w:hanging="3032"/>
-      </w:pPr>
-      <w:r>
+        <w:ind w:leftChars="0" w:left="284" w:hanging="284"/>
         <w:rPr>
           <w:rFonts w:ascii="바탕" w:hAnsi="바탕" w:hint="eastAsia"/>
           <w:shd w:val="clear" w:color="auto" w:fill="FFFFFF"/>
         </w:rPr>
-        <w:t>3.3: ESE</w:t>
-      </w:r>
-      <w:r>
-        <w:rPr>
-          <w:shd w:val="clear" w:color="auto" w:fill="FFFFFF"/>
-        </w:rPr>
-        <w:t>는</w:t>
-      </w:r>
-      <w:r>
-        <w:rPr>
-          <w:shd w:val="clear" w:color="auto" w:fill="FFFFFF"/>
-        </w:rPr>
-        <w:t xml:space="preserve"> </w:t>
-      </w:r>
+      </w:pPr>
       <w:r>
         <w:rPr>
           <w:rFonts w:ascii="바탕" w:hAnsi="바탕" w:hint="eastAsia"/>
           <w:shd w:val="clear" w:color="auto" w:fill="FFFFFF"/>
         </w:rPr>
-        <w:t xml:space="preserve">ESE </w:t>
-      </w:r>
-      <w:r>
-        <w:rPr>
+        <w:t>6</w:t>
+      </w:r>
+      <w:r>
+        <w:rPr>
+          <w:rFonts w:ascii="바탕" w:hAnsi="바탕"/>
           <w:shd w:val="clear" w:color="auto" w:fill="FFFFFF"/>
         </w:rPr>
-        <w:t>명령어</w:t>
-      </w:r>
-      <w:r>
-        <w:rPr>
-          <w:shd w:val="clear" w:color="auto" w:fill="FFFFFF"/>
-        </w:rPr>
-        <w:t xml:space="preserve"> </w:t>
-      </w:r>
-      <w:r>
-        <w:rPr>
-          <w:shd w:val="clear" w:color="auto" w:fill="FFFFFF"/>
-        </w:rPr>
-        <w:t>정보와</w:t>
-      </w:r>
-      <w:r>
-        <w:rPr>
-          <w:shd w:val="clear" w:color="auto" w:fill="FFFFFF"/>
-        </w:rPr>
-        <w:t xml:space="preserve"> </w:t>
-      </w:r>
-      <w:r>
-        <w:rPr>
-          <w:shd w:val="clear" w:color="auto" w:fill="FFFFFF"/>
-        </w:rPr>
-        <w:t>호스트</w:t>
-      </w:r>
-      <w:r>
-        <w:rPr>
-          <w:shd w:val="clear" w:color="auto" w:fill="FFFFFF"/>
-        </w:rPr>
-        <w:t xml:space="preserve"> </w:t>
-      </w:r>
-      <w:r>
-        <w:rPr>
-          <w:shd w:val="clear" w:color="auto" w:fill="FFFFFF"/>
-        </w:rPr>
-        <w:t>정보를</w:t>
-      </w:r>
-      <w:r>
-        <w:rPr>
-          <w:shd w:val="clear" w:color="auto" w:fill="FFFFFF"/>
-        </w:rPr>
-        <w:t xml:space="preserve"> </w:t>
+        <w:t xml:space="preserve">. 4. </w:t>
       </w:r>
       <w:r>
         <w:rPr>
           <w:rFonts w:ascii="바탕" w:hAnsi="바탕" w:hint="eastAsia"/>
           <w:shd w:val="clear" w:color="auto" w:fill="FFFFFF"/>
         </w:rPr>
-        <w:t>HostSideInterface</w:t>
-      </w:r>
-      <w:r>
-        <w:rPr>
-          <w:shd w:val="clear" w:color="auto" w:fill="FFFFFF"/>
-        </w:rPr>
-        <w:t>에</w:t>
-      </w:r>
-      <w:r>
-        <w:rPr>
-          <w:shd w:val="clear" w:color="auto" w:fill="FFFFFF"/>
-        </w:rPr>
-        <w:t xml:space="preserve"> </w:t>
-      </w:r>
-      <w:r>
-        <w:rPr>
-          <w:shd w:val="clear" w:color="auto" w:fill="FFFFFF"/>
-        </w:rPr>
-        <w:t>전달한다</w:t>
-      </w:r>
-      <w:r>
+        <w:t>카테고리 페이지로 이동하여 다른 메뉴를 선택할 수 있도록 한다.</w:t>
+      </w:r>
+    </w:p>
+    <w:p>
+      <w:pPr>
+        <w:pStyle w:val="a3"/>
+        <w:spacing w:after="180"/>
+        <w:ind w:leftChars="0" w:left="284" w:hanging="284"/>
         <w:rPr>
           <w:rFonts w:ascii="바탕" w:hAnsi="바탕" w:hint="eastAsia"/>
           <w:shd w:val="clear" w:color="auto" w:fill="FFFFFF"/>
         </w:rPr>
-        <w:t>.</w:t>
-      </w:r>
+      </w:pPr>
     </w:p>
     <w:p>
       <w:pPr>
         <w:pStyle w:val="a3"/>
         <w:spacing w:after="180"/>
-        <w:ind w:leftChars="354" w:left="4231" w:hanging="3523"/>
-      </w:pPr>
-      <w:r>
-        <w:rPr>
-          <w:rFonts w:ascii="바탕" w:hAnsi="바탕" w:hint="eastAsia"/>
-          <w:shd w:val="clear" w:color="auto" w:fill="FFFFFF"/>
-        </w:rPr>
-        <w:t>3.3.1: HostSideInterface</w:t>
-      </w:r>
-      <w:r>
-        <w:rPr>
-          <w:shd w:val="clear" w:color="auto" w:fill="FFFFFF"/>
-        </w:rPr>
-        <w:t>는</w:t>
-      </w:r>
-      <w:r>
-        <w:rPr>
-          <w:shd w:val="clear" w:color="auto" w:fill="FFFFFF"/>
-        </w:rPr>
-        <w:t xml:space="preserve"> </w:t>
-      </w:r>
-      <w:r>
-        <w:rPr>
-          <w:shd w:val="clear" w:color="auto" w:fill="FFFFFF"/>
-        </w:rPr>
-        <w:t>해당</w:t>
-      </w:r>
-      <w:r>
-        <w:rPr>
-          <w:shd w:val="clear" w:color="auto" w:fill="FFFFFF"/>
-        </w:rPr>
-        <w:t xml:space="preserve"> </w:t>
-      </w:r>
-      <w:r>
-        <w:rPr>
-          <w:shd w:val="clear" w:color="auto" w:fill="FFFFFF"/>
-        </w:rPr>
-        <w:t>프로그램의</w:t>
-      </w:r>
-      <w:r>
-        <w:rPr>
-          <w:shd w:val="clear" w:color="auto" w:fill="FFFFFF"/>
-        </w:rPr>
-        <w:t xml:space="preserve"> </w:t>
-      </w:r>
-      <w:r>
-        <w:rPr>
-          <w:rFonts w:ascii="바탕" w:hAnsi="바탕" w:hint="eastAsia"/>
-          <w:shd w:val="clear" w:color="auto" w:fill="FFFFFF"/>
-        </w:rPr>
-        <w:t>Process</w:t>
-      </w:r>
-      <w:r>
-        <w:rPr>
-          <w:shd w:val="clear" w:color="auto" w:fill="FFFFFF"/>
-        </w:rPr>
-        <w:t>를</w:t>
-      </w:r>
-      <w:r>
-        <w:rPr>
-          <w:shd w:val="clear" w:color="auto" w:fill="FFFFFF"/>
-        </w:rPr>
-        <w:t xml:space="preserve"> </w:t>
-      </w:r>
-      <w:r>
-        <w:rPr>
-          <w:shd w:val="clear" w:color="auto" w:fill="FFFFFF"/>
-        </w:rPr>
-        <w:t>실행한다</w:t>
-      </w:r>
-      <w:r>
-        <w:rPr>
-          <w:rFonts w:ascii="바탕" w:hAnsi="바탕" w:hint="eastAsia"/>
-          <w:shd w:val="clear" w:color="auto" w:fill="FFFFFF"/>
-        </w:rPr>
-        <w:t>.</w:t>
-      </w:r>
-    </w:p>
-    <w:p>
-      <w:pPr>
-        <w:pStyle w:val="a3"/>
-        <w:spacing w:after="180"/>
-        <w:ind w:leftChars="354" w:left="3806" w:hanging="3098"/>
-      </w:pPr>
-      <w:r>
-        <w:rPr>
-          <w:rFonts w:ascii="바탕" w:hAnsi="바탕" w:hint="eastAsia"/>
-          <w:shd w:val="clear" w:color="auto" w:fill="FFFFFF"/>
-        </w:rPr>
-        <w:t>3.3.2:Process</w:t>
-      </w:r>
-      <w:r>
-        <w:rPr>
-          <w:shd w:val="clear" w:color="auto" w:fill="FFFFFF"/>
-        </w:rPr>
-        <w:t>실행</w:t>
-      </w:r>
-      <w:r>
-        <w:rPr>
-          <w:shd w:val="clear" w:color="auto" w:fill="FFFFFF"/>
-        </w:rPr>
-        <w:t xml:space="preserve"> </w:t>
-      </w:r>
-      <w:r>
-        <w:rPr>
-          <w:shd w:val="clear" w:color="auto" w:fill="FFFFFF"/>
-        </w:rPr>
-        <w:t>후</w:t>
-      </w:r>
-      <w:r>
-        <w:rPr>
-          <w:shd w:val="clear" w:color="auto" w:fill="FFFFFF"/>
-        </w:rPr>
-        <w:t xml:space="preserve"> </w:t>
-      </w:r>
-      <w:r>
-        <w:rPr>
-          <w:shd w:val="clear" w:color="auto" w:fill="FFFFFF"/>
-        </w:rPr>
-        <w:t>실행</w:t>
-      </w:r>
-      <w:r>
-        <w:rPr>
-          <w:shd w:val="clear" w:color="auto" w:fill="FFFFFF"/>
-        </w:rPr>
-        <w:t xml:space="preserve"> </w:t>
-      </w:r>
-      <w:r>
-        <w:rPr>
-          <w:shd w:val="clear" w:color="auto" w:fill="FFFFFF"/>
-        </w:rPr>
-        <w:t>상태에</w:t>
-      </w:r>
-      <w:r>
-        <w:rPr>
-          <w:shd w:val="clear" w:color="auto" w:fill="FFFFFF"/>
-        </w:rPr>
-        <w:t xml:space="preserve"> </w:t>
-      </w:r>
-      <w:r>
-        <w:rPr>
-          <w:shd w:val="clear" w:color="auto" w:fill="FFFFFF"/>
-        </w:rPr>
-        <w:t>대한</w:t>
-      </w:r>
-      <w:r>
-        <w:rPr>
-          <w:shd w:val="clear" w:color="auto" w:fill="FFFFFF"/>
-        </w:rPr>
-        <w:t xml:space="preserve"> </w:t>
-      </w:r>
-      <w:r>
-        <w:rPr>
-          <w:shd w:val="clear" w:color="auto" w:fill="FFFFFF"/>
-        </w:rPr>
-        <w:t>정보는</w:t>
-      </w:r>
-      <w:r>
-        <w:rPr>
-          <w:shd w:val="clear" w:color="auto" w:fill="FFFFFF"/>
-        </w:rPr>
-        <w:t xml:space="preserve"> </w:t>
-      </w:r>
-      <w:r>
-        <w:rPr>
-          <w:rFonts w:ascii="바탕" w:hAnsi="바탕" w:hint="eastAsia"/>
-          <w:shd w:val="clear" w:color="auto" w:fill="FFFFFF"/>
-        </w:rPr>
-        <w:t>IndicationManager</w:t>
-      </w:r>
-      <w:r>
-        <w:rPr>
-          <w:shd w:val="clear" w:color="auto" w:fill="FFFFFF"/>
-        </w:rPr>
-        <w:t>에서</w:t>
-      </w:r>
-      <w:r>
-        <w:rPr>
-          <w:shd w:val="clear" w:color="auto" w:fill="FFFFFF"/>
-        </w:rPr>
-        <w:t xml:space="preserve"> </w:t>
-      </w:r>
-      <w:r>
-        <w:rPr>
-          <w:shd w:val="clear" w:color="auto" w:fill="FFFFFF"/>
-        </w:rPr>
-        <w:t>관리한다</w:t>
-      </w:r>
-      <w:r>
-        <w:rPr>
-          <w:rFonts w:ascii="바탕" w:hAnsi="바탕" w:hint="eastAsia"/>
-          <w:shd w:val="clear" w:color="auto" w:fill="FFFFFF"/>
-        </w:rPr>
-        <w:t>.</w:t>
-      </w:r>
-    </w:p>
-    <w:p>
-      <w:pPr>
-        <w:pStyle w:val="a3"/>
-        <w:spacing w:after="180"/>
-        <w:ind w:leftChars="567" w:left="3807" w:hanging="2673"/>
-      </w:pPr>
-      <w:r>
-        <w:rPr>
-          <w:rFonts w:ascii="바탕" w:hAnsi="바탕" w:hint="eastAsia"/>
-          <w:shd w:val="clear" w:color="auto" w:fill="FFFFFF"/>
-        </w:rPr>
-        <w:t>3.3.2.1:IndicationManager</w:t>
-      </w:r>
-      <w:r>
-        <w:rPr>
-          <w:shd w:val="clear" w:color="auto" w:fill="FFFFFF"/>
-        </w:rPr>
-        <w:t>는</w:t>
-      </w:r>
-      <w:r>
-        <w:rPr>
-          <w:shd w:val="clear" w:color="auto" w:fill="FFFFFF"/>
-        </w:rPr>
-        <w:t xml:space="preserve"> </w:t>
-      </w:r>
-      <w:r>
-        <w:rPr>
-          <w:shd w:val="clear" w:color="auto" w:fill="FFFFFF"/>
-        </w:rPr>
-        <w:t>각각</w:t>
-      </w:r>
-      <w:r>
-        <w:rPr>
-          <w:shd w:val="clear" w:color="auto" w:fill="FFFFFF"/>
-        </w:rPr>
-        <w:t xml:space="preserve"> </w:t>
-      </w:r>
-      <w:r>
-        <w:rPr>
-          <w:rFonts w:ascii="바탕" w:hAnsi="바탕" w:hint="eastAsia"/>
-          <w:shd w:val="clear" w:color="auto" w:fill="FFFFFF"/>
-        </w:rPr>
-        <w:t>ESEIndication</w:t>
-      </w:r>
-      <w:r>
-        <w:rPr>
-          <w:shd w:val="clear" w:color="auto" w:fill="FFFFFF"/>
-        </w:rPr>
-        <w:t>에</w:t>
-      </w:r>
-      <w:r>
-        <w:rPr>
-          <w:shd w:val="clear" w:color="auto" w:fill="FFFFFF"/>
-        </w:rPr>
-        <w:t xml:space="preserve"> </w:t>
-      </w:r>
-      <w:r>
-        <w:rPr>
-          <w:rFonts w:ascii="바탕" w:hAnsi="바탕" w:hint="eastAsia"/>
-          <w:shd w:val="clear" w:color="auto" w:fill="FFFFFF"/>
-        </w:rPr>
-        <w:t>Process</w:t>
-      </w:r>
-      <w:r>
-        <w:rPr>
-          <w:shd w:val="clear" w:color="auto" w:fill="FFFFFF"/>
-        </w:rPr>
-        <w:t>의</w:t>
-      </w:r>
-      <w:r>
-        <w:rPr>
-          <w:shd w:val="clear" w:color="auto" w:fill="FFFFFF"/>
-        </w:rPr>
-        <w:t xml:space="preserve"> </w:t>
-      </w:r>
-      <w:r>
-        <w:rPr>
-          <w:shd w:val="clear" w:color="auto" w:fill="FFFFFF"/>
-        </w:rPr>
-        <w:t>정보를</w:t>
-      </w:r>
-      <w:r>
-        <w:rPr>
-          <w:shd w:val="clear" w:color="auto" w:fill="FFFFFF"/>
-        </w:rPr>
-        <w:t xml:space="preserve"> </w:t>
-      </w:r>
-      <w:r>
-        <w:rPr>
-          <w:shd w:val="clear" w:color="auto" w:fill="FFFFFF"/>
-        </w:rPr>
-        <w:t>전달한다</w:t>
-      </w:r>
-      <w:r>
-        <w:rPr>
-          <w:rFonts w:ascii="바탕" w:hAnsi="바탕" w:hint="eastAsia"/>
-          <w:shd w:val="clear" w:color="auto" w:fill="FFFFFF"/>
-        </w:rPr>
-        <w:t>.</w:t>
-      </w:r>
-    </w:p>
-    <w:p>
-      <w:pPr>
-        <w:pStyle w:val="a3"/>
-        <w:spacing w:after="180"/>
-        <w:ind w:leftChars="780" w:left="4232" w:hanging="2672"/>
-      </w:pPr>
-      <w:r>
-        <w:rPr>
-          <w:rFonts w:ascii="바탕" w:hAnsi="바탕" w:hint="eastAsia"/>
-          <w:shd w:val="clear" w:color="auto" w:fill="FFFFFF"/>
-        </w:rPr>
-        <w:t>3.3.2.1.1:ESEIndication</w:t>
-      </w:r>
-      <w:r>
-        <w:rPr>
-          <w:shd w:val="clear" w:color="auto" w:fill="FFFFFF"/>
-        </w:rPr>
-        <w:t>은</w:t>
-      </w:r>
-      <w:r>
-        <w:rPr>
-          <w:shd w:val="clear" w:color="auto" w:fill="FFFFFF"/>
-        </w:rPr>
-        <w:t xml:space="preserve"> </w:t>
-      </w:r>
-      <w:r>
-        <w:rPr>
-          <w:shd w:val="clear" w:color="auto" w:fill="FFFFFF"/>
-        </w:rPr>
-        <w:t>해당</w:t>
-      </w:r>
-      <w:r>
-        <w:rPr>
-          <w:shd w:val="clear" w:color="auto" w:fill="FFFFFF"/>
-        </w:rPr>
-        <w:t xml:space="preserve"> </w:t>
-      </w:r>
-      <w:r>
-        <w:rPr>
-          <w:rFonts w:ascii="바탕" w:hAnsi="바탕" w:hint="eastAsia"/>
-          <w:shd w:val="clear" w:color="auto" w:fill="FFFFFF"/>
-        </w:rPr>
-        <w:t>Process</w:t>
-      </w:r>
-      <w:r>
-        <w:rPr>
-          <w:shd w:val="clear" w:color="auto" w:fill="FFFFFF"/>
-        </w:rPr>
-        <w:t>의</w:t>
-      </w:r>
-      <w:r>
-        <w:rPr>
-          <w:shd w:val="clear" w:color="auto" w:fill="FFFFFF"/>
-        </w:rPr>
-        <w:t xml:space="preserve"> </w:t>
-      </w:r>
-      <w:r>
-        <w:rPr>
-          <w:shd w:val="clear" w:color="auto" w:fill="FFFFFF"/>
-        </w:rPr>
-        <w:t>상태정보를</w:t>
-      </w:r>
-      <w:r>
-        <w:rPr>
-          <w:shd w:val="clear" w:color="auto" w:fill="FFFFFF"/>
-        </w:rPr>
-        <w:t xml:space="preserve"> </w:t>
-      </w:r>
-      <w:r>
-        <w:rPr>
-          <w:shd w:val="clear" w:color="auto" w:fill="FFFFFF"/>
-        </w:rPr>
-        <w:t>업데이트한다</w:t>
-      </w:r>
-      <w:r>
-        <w:rPr>
-          <w:rFonts w:ascii="바탕" w:hAnsi="바탕" w:hint="eastAsia"/>
-          <w:shd w:val="clear" w:color="auto" w:fill="FFFFFF"/>
-        </w:rPr>
-        <w:t>.</w:t>
-      </w:r>
-    </w:p>
-    <w:p>
-      <w:pPr>
-        <w:pStyle w:val="a3"/>
-        <w:spacing w:after="180"/>
-        <w:ind w:leftChars="780" w:left="4232" w:hanging="2672"/>
-      </w:pPr>
-      <w:r>
-        <w:rPr>
-          <w:rFonts w:ascii="바탕" w:hAnsi="바탕" w:hint="eastAsia"/>
-          <w:shd w:val="clear" w:color="auto" w:fill="FFFFFF"/>
-        </w:rPr>
-        <w:t>3.3.2.1.2:ESEIndication</w:t>
-      </w:r>
-      <w:r>
-        <w:rPr>
-          <w:shd w:val="clear" w:color="auto" w:fill="FFFFFF"/>
-        </w:rPr>
-        <w:t>은</w:t>
-      </w:r>
-      <w:r>
-        <w:rPr>
-          <w:shd w:val="clear" w:color="auto" w:fill="FFFFFF"/>
-        </w:rPr>
-        <w:t xml:space="preserve"> </w:t>
-      </w:r>
-      <w:r>
-        <w:rPr>
-          <w:shd w:val="clear" w:color="auto" w:fill="FFFFFF"/>
-        </w:rPr>
-        <w:t>해당</w:t>
-      </w:r>
-      <w:r>
-        <w:rPr>
-          <w:shd w:val="clear" w:color="auto" w:fill="FFFFFF"/>
-        </w:rPr>
-        <w:t xml:space="preserve"> </w:t>
-      </w:r>
-      <w:r>
-        <w:rPr>
-          <w:rFonts w:ascii="바탕" w:hAnsi="바탕" w:hint="eastAsia"/>
-          <w:shd w:val="clear" w:color="auto" w:fill="FFFFFF"/>
-        </w:rPr>
-        <w:t>Process</w:t>
-      </w:r>
-      <w:r>
-        <w:rPr>
-          <w:shd w:val="clear" w:color="auto" w:fill="FFFFFF"/>
-        </w:rPr>
-        <w:t>의</w:t>
-      </w:r>
-      <w:r>
-        <w:rPr>
-          <w:shd w:val="clear" w:color="auto" w:fill="FFFFFF"/>
-        </w:rPr>
-        <w:t xml:space="preserve"> </w:t>
-      </w:r>
-      <w:r>
-        <w:rPr>
-          <w:shd w:val="clear" w:color="auto" w:fill="FFFFFF"/>
-        </w:rPr>
-        <w:t>상태정보를</w:t>
-      </w:r>
-      <w:r>
-        <w:rPr>
-          <w:shd w:val="clear" w:color="auto" w:fill="FFFFFF"/>
-        </w:rPr>
-        <w:t xml:space="preserve"> </w:t>
-      </w:r>
-      <w:r>
-        <w:rPr>
-          <w:rFonts w:ascii="바탕" w:hAnsi="바탕" w:hint="eastAsia"/>
-          <w:shd w:val="clear" w:color="auto" w:fill="FFFFFF"/>
-        </w:rPr>
-        <w:t>ESE</w:t>
-      </w:r>
-      <w:r>
-        <w:rPr>
-          <w:shd w:val="clear" w:color="auto" w:fill="FFFFFF"/>
-        </w:rPr>
-        <w:t>에</w:t>
-      </w:r>
-      <w:r>
-        <w:rPr>
-          <w:shd w:val="clear" w:color="auto" w:fill="FFFFFF"/>
-        </w:rPr>
-        <w:t xml:space="preserve"> </w:t>
-      </w:r>
-      <w:r>
-        <w:rPr>
-          <w:shd w:val="clear" w:color="auto" w:fill="FFFFFF"/>
-        </w:rPr>
-        <w:t>전달한다</w:t>
-      </w:r>
-      <w:r>
-        <w:rPr>
-          <w:rFonts w:ascii="바탕" w:hAnsi="바탕" w:hint="eastAsia"/>
-          <w:shd w:val="clear" w:color="auto" w:fill="FFFFFF"/>
-        </w:rPr>
-        <w:t>.</w:t>
-      </w:r>
-    </w:p>
-    <w:p>
-      <w:pPr>
-        <w:pStyle w:val="a3"/>
-        <w:spacing w:after="180"/>
-        <w:ind w:leftChars="142" w:left="4232" w:hanging="3948"/>
-      </w:pPr>
-      <w:r>
-        <w:rPr>
-          <w:rFonts w:ascii="바탕" w:hAnsi="바탕" w:hint="eastAsia"/>
-          <w:shd w:val="clear" w:color="auto" w:fill="FFFFFF"/>
-        </w:rPr>
-        <w:t>3.4:ESE</w:t>
-      </w:r>
-      <w:r>
-        <w:rPr>
-          <w:shd w:val="clear" w:color="auto" w:fill="FFFFFF"/>
-        </w:rPr>
-        <w:t>는</w:t>
-      </w:r>
-      <w:r>
-        <w:rPr>
-          <w:shd w:val="clear" w:color="auto" w:fill="FFFFFF"/>
-        </w:rPr>
-        <w:t xml:space="preserve"> </w:t>
-      </w:r>
-      <w:r>
-        <w:rPr>
-          <w:shd w:val="clear" w:color="auto" w:fill="FFFFFF"/>
-        </w:rPr>
-        <w:t>자신의</w:t>
-      </w:r>
-      <w:r>
-        <w:rPr>
-          <w:shd w:val="clear" w:color="auto" w:fill="FFFFFF"/>
-        </w:rPr>
-        <w:t xml:space="preserve"> </w:t>
-      </w:r>
-      <w:r>
-        <w:rPr>
-          <w:shd w:val="clear" w:color="auto" w:fill="FFFFFF"/>
-        </w:rPr>
-        <w:t>상태를</w:t>
-      </w:r>
-      <w:r>
-        <w:rPr>
-          <w:shd w:val="clear" w:color="auto" w:fill="FFFFFF"/>
-        </w:rPr>
-        <w:t xml:space="preserve"> </w:t>
-      </w:r>
-      <w:r>
-        <w:rPr>
-          <w:shd w:val="clear" w:color="auto" w:fill="FFFFFF"/>
-        </w:rPr>
-        <w:t>변경한다</w:t>
-      </w:r>
-      <w:r>
-        <w:rPr>
-          <w:rFonts w:ascii="바탕" w:hAnsi="바탕" w:hint="eastAsia"/>
-          <w:shd w:val="clear" w:color="auto" w:fill="FFFFFF"/>
-        </w:rPr>
-        <w:t>.</w:t>
-      </w:r>
-    </w:p>
-    <w:p>
-      <w:pPr>
-        <w:pStyle w:val="a3"/>
-        <w:spacing w:after="180"/>
-        <w:ind w:leftChars="142" w:left="4232" w:hanging="3948"/>
-      </w:pPr>
-      <w:r>
-        <w:rPr>
-          <w:rFonts w:ascii="바탕" w:hAnsi="바탕" w:hint="eastAsia"/>
-          <w:shd w:val="clear" w:color="auto" w:fill="FFFFFF"/>
-        </w:rPr>
-        <w:t>3.5:ESE</w:t>
-      </w:r>
-      <w:r>
-        <w:rPr>
-          <w:shd w:val="clear" w:color="auto" w:fill="FFFFFF"/>
-        </w:rPr>
-        <w:t>는</w:t>
-      </w:r>
-      <w:r>
-        <w:rPr>
-          <w:shd w:val="clear" w:color="auto" w:fill="FFFFFF"/>
-        </w:rPr>
-        <w:t xml:space="preserve"> </w:t>
-      </w:r>
-      <w:r>
-        <w:rPr>
-          <w:rFonts w:ascii="바탕" w:hAnsi="바탕" w:hint="eastAsia"/>
-          <w:shd w:val="clear" w:color="auto" w:fill="FFFFFF"/>
-        </w:rPr>
-        <w:t>ESE</w:t>
-      </w:r>
-      <w:r>
-        <w:rPr>
-          <w:shd w:val="clear" w:color="auto" w:fill="FFFFFF"/>
-        </w:rPr>
-        <w:t>정보와</w:t>
-      </w:r>
-      <w:r>
-        <w:rPr>
-          <w:shd w:val="clear" w:color="auto" w:fill="FFFFFF"/>
-        </w:rPr>
-        <w:t xml:space="preserve"> </w:t>
-      </w:r>
-      <w:r>
-        <w:rPr>
-          <w:rFonts w:ascii="바탕" w:hAnsi="바탕" w:hint="eastAsia"/>
-          <w:shd w:val="clear" w:color="auto" w:fill="FFFFFF"/>
-        </w:rPr>
-        <w:t>Host</w:t>
-      </w:r>
-      <w:r>
-        <w:rPr>
-          <w:shd w:val="clear" w:color="auto" w:fill="FFFFFF"/>
-        </w:rPr>
-        <w:t>정보를</w:t>
-      </w:r>
-      <w:r>
-        <w:rPr>
-          <w:shd w:val="clear" w:color="auto" w:fill="FFFFFF"/>
-        </w:rPr>
-        <w:t xml:space="preserve"> </w:t>
-      </w:r>
-      <w:r>
-        <w:rPr>
-          <w:rFonts w:ascii="바탕" w:hAnsi="바탕" w:hint="eastAsia"/>
-          <w:shd w:val="clear" w:color="auto" w:fill="FFFFFF"/>
-        </w:rPr>
-        <w:t>DeploymentLink</w:t>
-      </w:r>
-      <w:r>
-        <w:rPr>
-          <w:shd w:val="clear" w:color="auto" w:fill="FFFFFF"/>
-        </w:rPr>
-        <w:t>에</w:t>
-      </w:r>
-      <w:r>
-        <w:rPr>
-          <w:shd w:val="clear" w:color="auto" w:fill="FFFFFF"/>
-        </w:rPr>
-        <w:t xml:space="preserve"> </w:t>
-      </w:r>
-      <w:r>
-        <w:rPr>
-          <w:shd w:val="clear" w:color="auto" w:fill="FFFFFF"/>
-        </w:rPr>
-        <w:t>다시</w:t>
-      </w:r>
-      <w:r>
-        <w:rPr>
-          <w:shd w:val="clear" w:color="auto" w:fill="FFFFFF"/>
-        </w:rPr>
-        <w:t xml:space="preserve"> </w:t>
-      </w:r>
-      <w:r>
-        <w:rPr>
-          <w:shd w:val="clear" w:color="auto" w:fill="FFFFFF"/>
-        </w:rPr>
-        <w:t>등록한다</w:t>
-      </w:r>
-      <w:r>
-        <w:rPr>
-          <w:rFonts w:ascii="바탕" w:hAnsi="바탕" w:hint="eastAsia"/>
-          <w:shd w:val="clear" w:color="auto" w:fill="FFFFFF"/>
-        </w:rPr>
-        <w:t xml:space="preserve">. </w:t>
-      </w:r>
-    </w:p>
-    <w:p>
-      <w:pPr>
-        <w:pStyle w:val="a3"/>
-        <w:spacing w:after="180"/>
-        <w:ind w:leftChars="142" w:left="4232" w:hanging="3948"/>
-      </w:pPr>
-      <w:r>
-        <w:rPr>
-          <w:rFonts w:ascii="바탕" w:hAnsi="바탕" w:hint="eastAsia"/>
-          <w:shd w:val="clear" w:color="auto" w:fill="FFFFFF"/>
-        </w:rPr>
-        <w:t>3.6:ESE</w:t>
-      </w:r>
-      <w:r>
-        <w:rPr>
-          <w:shd w:val="clear" w:color="auto" w:fill="FFFFFF"/>
-        </w:rPr>
-        <w:t>는</w:t>
-      </w:r>
-      <w:r>
-        <w:rPr>
-          <w:shd w:val="clear" w:color="auto" w:fill="FFFFFF"/>
-        </w:rPr>
-        <w:t xml:space="preserve"> </w:t>
-      </w:r>
-      <w:r>
-        <w:rPr>
-          <w:rFonts w:ascii="바탕" w:hAnsi="바탕" w:hint="eastAsia"/>
-          <w:shd w:val="clear" w:color="auto" w:fill="FFFFFF"/>
-        </w:rPr>
-        <w:t>CIM_Process</w:t>
-      </w:r>
-      <w:r>
-        <w:rPr>
-          <w:shd w:val="clear" w:color="auto" w:fill="FFFFFF"/>
-        </w:rPr>
-        <w:t>의</w:t>
-      </w:r>
-      <w:r>
-        <w:rPr>
-          <w:shd w:val="clear" w:color="auto" w:fill="FFFFFF"/>
-        </w:rPr>
-        <w:t xml:space="preserve"> </w:t>
-      </w:r>
-      <w:r>
-        <w:rPr>
-          <w:rFonts w:ascii="바탕" w:hAnsi="바탕" w:hint="eastAsia"/>
-          <w:shd w:val="clear" w:color="auto" w:fill="FFFFFF"/>
-        </w:rPr>
-        <w:t>instance</w:t>
-      </w:r>
-      <w:r>
-        <w:rPr>
-          <w:shd w:val="clear" w:color="auto" w:fill="FFFFFF"/>
-        </w:rPr>
-        <w:t>를</w:t>
-      </w:r>
-      <w:r>
-        <w:rPr>
-          <w:shd w:val="clear" w:color="auto" w:fill="FFFFFF"/>
-        </w:rPr>
-        <w:t xml:space="preserve"> </w:t>
-      </w:r>
-      <w:r>
-        <w:rPr>
-          <w:shd w:val="clear" w:color="auto" w:fill="FFFFFF"/>
-        </w:rPr>
-        <w:t>생성하고</w:t>
-      </w:r>
-      <w:r>
-        <w:rPr>
-          <w:shd w:val="clear" w:color="auto" w:fill="FFFFFF"/>
-        </w:rPr>
-        <w:t xml:space="preserve"> </w:t>
-      </w:r>
-      <w:r>
-        <w:rPr>
-          <w:rFonts w:ascii="바탕" w:hAnsi="바탕" w:hint="eastAsia"/>
-          <w:shd w:val="clear" w:color="auto" w:fill="FFFFFF"/>
-        </w:rPr>
-        <w:t>Process ID</w:t>
-      </w:r>
-      <w:r>
-        <w:rPr>
-          <w:shd w:val="clear" w:color="auto" w:fill="FFFFFF"/>
-        </w:rPr>
-        <w:t>를</w:t>
-      </w:r>
-      <w:r>
-        <w:rPr>
-          <w:shd w:val="clear" w:color="auto" w:fill="FFFFFF"/>
-        </w:rPr>
-        <w:t xml:space="preserve"> </w:t>
-      </w:r>
-      <w:r>
-        <w:rPr>
-          <w:shd w:val="clear" w:color="auto" w:fill="FFFFFF"/>
-        </w:rPr>
-        <w:t>저장한다</w:t>
-      </w:r>
-      <w:r>
-        <w:rPr>
-          <w:rFonts w:ascii="바탕" w:hAnsi="바탕" w:hint="eastAsia"/>
-          <w:shd w:val="clear" w:color="auto" w:fill="FFFFFF"/>
-        </w:rPr>
-        <w:t>.</w:t>
-      </w:r>
-    </w:p>
-    <w:p>
-      <w:pPr>
-        <w:pStyle w:val="a3"/>
-        <w:spacing w:after="180"/>
-        <w:ind w:leftChars="143" w:left="569" w:hanging="283"/>
-      </w:pPr>
-      <w:r>
-        <w:rPr>
-          <w:rFonts w:ascii="바탕" w:hAnsi="바탕" w:hint="eastAsia"/>
-          <w:shd w:val="clear" w:color="auto" w:fill="FFFFFF"/>
-        </w:rPr>
-        <w:t>3.7:ESE</w:t>
-      </w:r>
-      <w:r>
-        <w:rPr>
-          <w:shd w:val="clear" w:color="auto" w:fill="FFFFFF"/>
-        </w:rPr>
-        <w:t>는</w:t>
-      </w:r>
-      <w:r>
-        <w:rPr>
-          <w:shd w:val="clear" w:color="auto" w:fill="FFFFFF"/>
-        </w:rPr>
-        <w:t xml:space="preserve"> </w:t>
-      </w:r>
-      <w:r>
-        <w:rPr>
-          <w:shd w:val="clear" w:color="auto" w:fill="FFFFFF"/>
-        </w:rPr>
-        <w:t>변경된</w:t>
-      </w:r>
-      <w:r>
-        <w:rPr>
-          <w:shd w:val="clear" w:color="auto" w:fill="FFFFFF"/>
-        </w:rPr>
-        <w:t xml:space="preserve"> </w:t>
-      </w:r>
-      <w:r>
-        <w:rPr>
-          <w:shd w:val="clear" w:color="auto" w:fill="FFFFFF"/>
-        </w:rPr>
-        <w:t>상태정보를</w:t>
-      </w:r>
-      <w:r>
-        <w:rPr>
-          <w:shd w:val="clear" w:color="auto" w:fill="FFFFFF"/>
-        </w:rPr>
-        <w:t xml:space="preserve"> </w:t>
-      </w:r>
-      <w:r>
-        <w:rPr>
-          <w:rFonts w:ascii="바탕" w:hAnsi="바탕" w:hint="eastAsia"/>
-          <w:shd w:val="clear" w:color="auto" w:fill="FFFFFF"/>
-        </w:rPr>
-        <w:t>ESEManagementUI</w:t>
-      </w:r>
-      <w:r>
-        <w:rPr>
-          <w:shd w:val="clear" w:color="auto" w:fill="FFFFFF"/>
-        </w:rPr>
-        <w:t>에</w:t>
-      </w:r>
-      <w:r>
-        <w:rPr>
-          <w:shd w:val="clear" w:color="auto" w:fill="FFFFFF"/>
-        </w:rPr>
-        <w:t xml:space="preserve"> </w:t>
-      </w:r>
-      <w:r>
-        <w:rPr>
-          <w:shd w:val="clear" w:color="auto" w:fill="FFFFFF"/>
-        </w:rPr>
-        <w:t>반영하고</w:t>
-      </w:r>
-      <w:r>
-        <w:rPr>
-          <w:shd w:val="clear" w:color="auto" w:fill="FFFFFF"/>
-        </w:rPr>
-        <w:t xml:space="preserve"> </w:t>
-      </w:r>
-      <w:r>
-        <w:rPr>
-          <w:shd w:val="clear" w:color="auto" w:fill="FFFFFF"/>
-        </w:rPr>
-        <w:t>사용자는</w:t>
-      </w:r>
-      <w:r>
-        <w:rPr>
-          <w:shd w:val="clear" w:color="auto" w:fill="FFFFFF"/>
-        </w:rPr>
-        <w:t xml:space="preserve"> </w:t>
-      </w:r>
-      <w:r>
-        <w:rPr>
-          <w:shd w:val="clear" w:color="auto" w:fill="FFFFFF"/>
-        </w:rPr>
-        <w:t>그</w:t>
-      </w:r>
-      <w:r>
-        <w:rPr>
-          <w:shd w:val="clear" w:color="auto" w:fill="FFFFFF"/>
-        </w:rPr>
-        <w:t xml:space="preserve"> </w:t>
-      </w:r>
-      <w:r>
-        <w:rPr>
-          <w:shd w:val="clear" w:color="auto" w:fill="FFFFFF"/>
-        </w:rPr>
-        <w:t>내용을</w:t>
-      </w:r>
-      <w:r>
-        <w:rPr>
-          <w:shd w:val="clear" w:color="auto" w:fill="FFFFFF"/>
-        </w:rPr>
-        <w:t xml:space="preserve"> </w:t>
-      </w:r>
-      <w:r>
-        <w:rPr>
-          <w:shd w:val="clear" w:color="auto" w:fill="FFFFFF"/>
-        </w:rPr>
-        <w:t>확인할</w:t>
-      </w:r>
-      <w:r>
-        <w:rPr>
-          <w:shd w:val="clear" w:color="auto" w:fill="FFFFFF"/>
-        </w:rPr>
-        <w:t xml:space="preserve"> </w:t>
-      </w:r>
-      <w:r>
-        <w:rPr>
-          <w:shd w:val="clear" w:color="auto" w:fill="FFFFFF"/>
-        </w:rPr>
-        <w:t>수</w:t>
-      </w:r>
-      <w:r>
-        <w:rPr>
-          <w:shd w:val="clear" w:color="auto" w:fill="FFFFFF"/>
-        </w:rPr>
-        <w:t xml:space="preserve"> </w:t>
-      </w:r>
-      <w:r>
-        <w:rPr>
-          <w:shd w:val="clear" w:color="auto" w:fill="FFFFFF"/>
-        </w:rPr>
-        <w:t>있다</w:t>
-      </w:r>
-      <w:r>
-        <w:rPr>
-          <w:rFonts w:ascii="바탕" w:hAnsi="바탕" w:hint="eastAsia"/>
-          <w:shd w:val="clear" w:color="auto" w:fill="FFFFFF"/>
-        </w:rPr>
-        <w:t>.</w:t>
-      </w:r>
-    </w:p>
-    <w:p/>
-    <w:p>
-      <w:pPr>
-        <w:ind w:left="320" w:hangingChars="100" w:hanging="320"/>
-        <w:rPr>
-          <w:rFonts w:ascii="돋움" w:eastAsia="돋움" w:hAnsi="돋움"/>
-          <w:b/>
-          <w:sz w:val="32"/>
-        </w:rPr>
+        <w:ind w:leftChars="0" w:left="0"/>
       </w:pPr>
       <w:r>
         <w:rPr>
@@ -7646,6 +6726,7 @@
     <w:lsdException w:name="HTML Sample" w:semiHidden="1" w:unhideWhenUsed="1"/>
     <w:lsdException w:name="HTML Typewriter" w:semiHidden="1" w:unhideWhenUsed="1"/>
     <w:lsdException w:name="HTML Variable" w:semiHidden="1" w:unhideWhenUsed="1"/>
+    <w:lsdException w:name="Normal Table" w:semiHidden="1" w:unhideWhenUsed="1"/>
     <w:lsdException w:name="annotation subject" w:semiHidden="1" w:unhideWhenUsed="1"/>
     <w:lsdException w:name="No List" w:semiHidden="1" w:uiPriority="99" w:unhideWhenUsed="1"/>
     <w:lsdException w:name="Outline List 1" w:semiHidden="1" w:unhideWhenUsed="1"/>
@@ -7688,8 +6769,11 @@
     <w:lsdException w:name="Table Contemporary" w:semiHidden="1" w:unhideWhenUsed="1"/>
     <w:lsdException w:name="Table Elegant" w:semiHidden="1" w:unhideWhenUsed="1"/>
     <w:lsdException w:name="Table Professional" w:semiHidden="1" w:unhideWhenUsed="1"/>
+    <w:lsdException w:name="Table Subtle 1" w:semiHidden="1" w:unhideWhenUsed="1"/>
     <w:lsdException w:name="Table Subtle 2" w:semiHidden="1" w:unhideWhenUsed="1"/>
     <w:lsdException w:name="Table Web 1" w:semiHidden="1" w:unhideWhenUsed="1"/>
+    <w:lsdException w:name="Table Web 2" w:semiHidden="1" w:unhideWhenUsed="1"/>
+    <w:lsdException w:name="Table Web 3" w:semiHidden="1" w:unhideWhenUsed="1"/>
     <w:lsdException w:name="Balloon Text" w:semiHidden="1" w:unhideWhenUsed="1"/>
     <w:lsdException w:name="Table Theme" w:semiHidden="1" w:unhideWhenUsed="1"/>
     <w:lsdException w:name="Placeholder Text" w:semiHidden="1" w:uiPriority="99"/>

</xml_diff>